<commit_message>
Updated relations and added terms
Added:
- plant fibre
- Murcia
</commit_message>
<xml_diff>
--- a/rope-making.docx
+++ b/rope-making.docx
@@ -943,7 +943,25 @@
         <w:t>spinning</w:t>
       </w:r>
       <w:r>
-        <w:t xml:space="preserve">. Some of these ropes were passed through the rake to break them down into strands, after a rhythmic movement of passing the </w:t>
+        <w:t xml:space="preserve">. Some of these ropes were passed through the </w:t>
+      </w:r>
+      <w:r>
+        <w:rPr>
+          <w:highlight w:val="yellow"/>
+        </w:rPr>
+        <w:t>rake</w:t>
+      </w:r>
+      <w:r>
+        <w:t xml:space="preserve"> to break them down into strands, after a </w:t>
+      </w:r>
+      <w:r>
+        <w:rPr>
+          <w:highlight w:val="yellow"/>
+        </w:rPr>
+        <w:t>rhythmic</w:t>
+      </w:r>
+      <w:r>
+        <w:t xml:space="preserve"> movement of passing the </w:t>
       </w:r>
       <w:proofErr w:type="spellStart"/>
       <w:r>
@@ -951,15 +969,189 @@
       </w:r>
       <w:proofErr w:type="spellEnd"/>
       <w:r>
-        <w:t xml:space="preserve"> ropes through the sharp iron spikes. All the strands were left like this, separated and hollow, forming a "</w:t>
+        <w:t xml:space="preserve"> ropes through the </w:t>
+      </w:r>
+      <w:r>
+        <w:rPr>
+          <w:highlight w:val="yellow"/>
+        </w:rPr>
+        <w:t>sharp</w:t>
+      </w:r>
+      <w:r>
+        <w:t xml:space="preserve"> </w:t>
+      </w:r>
+      <w:r>
+        <w:rPr>
+          <w:highlight w:val="yellow"/>
+        </w:rPr>
+        <w:t>iron spikes</w:t>
+      </w:r>
+      <w:r>
+        <w:t xml:space="preserve">. All the strands were left like this, separated and </w:t>
+      </w:r>
+      <w:r>
+        <w:rPr>
+          <w:highlight w:val="yellow"/>
+        </w:rPr>
+        <w:t>hollow</w:t>
+      </w:r>
+      <w:r>
+        <w:t>, forming a "</w:t>
       </w:r>
       <w:proofErr w:type="spellStart"/>
       <w:r>
+        <w:rPr>
+          <w:highlight w:val="yellow"/>
+        </w:rPr>
         <w:t>copada</w:t>
       </w:r>
       <w:proofErr w:type="spellEnd"/>
       <w:r>
-        <w:t xml:space="preserve">" or flake, knotted at the ends. The ropemaker's work was done outdoors, and he needed a lot of space, as many meters as the length of rope to be made. The physical distribution of the work environment was longitudinal. One end of the work esplanade was occupied by the wooden wheel. This large one was mounted on an axis support, as a bearing, at the ends of the bell towers embedded in the ground by half a </w:t>
+        <w:t xml:space="preserve">" or </w:t>
+      </w:r>
+      <w:r>
+        <w:rPr>
+          <w:highlight w:val="yellow"/>
+        </w:rPr>
+        <w:t>flake</w:t>
+      </w:r>
+      <w:r>
+        <w:t xml:space="preserve">, </w:t>
+      </w:r>
+      <w:r>
+        <w:rPr>
+          <w:highlight w:val="yellow"/>
+        </w:rPr>
+        <w:t>knotted</w:t>
+      </w:r>
+      <w:r>
+        <w:t xml:space="preserve"> at the ends. The ropemaker's work was done </w:t>
+      </w:r>
+      <w:r>
+        <w:rPr>
+          <w:highlight w:val="yellow"/>
+        </w:rPr>
+        <w:t>outdoors</w:t>
+      </w:r>
+      <w:r>
+        <w:t xml:space="preserve">, and he needed a lot of space, as many </w:t>
+      </w:r>
+      <w:r>
+        <w:rPr>
+          <w:highlight w:val="yellow"/>
+        </w:rPr>
+        <w:t>meters</w:t>
+      </w:r>
+      <w:r>
+        <w:t xml:space="preserve"> as the </w:t>
+      </w:r>
+      <w:r>
+        <w:rPr>
+          <w:highlight w:val="yellow"/>
+        </w:rPr>
+        <w:t>length of rope</w:t>
+      </w:r>
+      <w:r>
+        <w:t xml:space="preserve"> to be made. The </w:t>
+      </w:r>
+      <w:r>
+        <w:rPr>
+          <w:highlight w:val="yellow"/>
+        </w:rPr>
+        <w:t>physical distribution</w:t>
+      </w:r>
+      <w:r>
+        <w:t xml:space="preserve"> of the </w:t>
+      </w:r>
+      <w:r>
+        <w:rPr>
+          <w:highlight w:val="yellow"/>
+        </w:rPr>
+        <w:t>work environment</w:t>
+      </w:r>
+      <w:r>
+        <w:t xml:space="preserve"> was </w:t>
+      </w:r>
+      <w:r>
+        <w:rPr>
+          <w:highlight w:val="yellow"/>
+        </w:rPr>
+        <w:t>longitudinal</w:t>
+      </w:r>
+      <w:r>
+        <w:t xml:space="preserve">. One end of the work </w:t>
+      </w:r>
+      <w:r>
+        <w:rPr>
+          <w:highlight w:val="yellow"/>
+        </w:rPr>
+        <w:t>esplanade</w:t>
+      </w:r>
+      <w:r>
+        <w:t xml:space="preserve"> was occupied by the </w:t>
+      </w:r>
+      <w:r>
+        <w:rPr>
+          <w:highlight w:val="yellow"/>
+        </w:rPr>
+        <w:t>wooden wheel</w:t>
+      </w:r>
+      <w:r>
+        <w:t xml:space="preserve">. This </w:t>
+      </w:r>
+      <w:r>
+        <w:rPr>
+          <w:highlight w:val="yellow"/>
+        </w:rPr>
+        <w:t>large</w:t>
+      </w:r>
+      <w:r>
+        <w:t xml:space="preserve"> one was </w:t>
+      </w:r>
+      <w:r>
+        <w:rPr>
+          <w:highlight w:val="yellow"/>
+        </w:rPr>
+        <w:t>mounted</w:t>
+      </w:r>
+      <w:r>
+        <w:t xml:space="preserve"> on an </w:t>
+      </w:r>
+      <w:r>
+        <w:rPr>
+          <w:highlight w:val="yellow"/>
+        </w:rPr>
+        <w:t>axis support</w:t>
+      </w:r>
+      <w:r>
+        <w:t xml:space="preserve">, as a </w:t>
+      </w:r>
+      <w:r>
+        <w:rPr>
+          <w:highlight w:val="yellow"/>
+        </w:rPr>
+        <w:t>bearing</w:t>
+      </w:r>
+      <w:r>
+        <w:t xml:space="preserve">, at the ends of the </w:t>
+      </w:r>
+      <w:r>
+        <w:rPr>
+          <w:highlight w:val="yellow"/>
+        </w:rPr>
+        <w:t>bell towers</w:t>
+      </w:r>
+      <w:r>
+        <w:t xml:space="preserve"> embedded in the </w:t>
+      </w:r>
+      <w:r>
+        <w:rPr>
+          <w:highlight w:val="yellow"/>
+        </w:rPr>
+        <w:t>ground</w:t>
+      </w:r>
+      <w:r>
+        <w:t xml:space="preserve"> by half a </w:t>
       </w:r>
       <w:proofErr w:type="gramStart"/>
       <w:r>
@@ -967,27 +1159,114 @@
       </w:r>
       <w:proofErr w:type="gramEnd"/>
       <w:r>
-        <w:t xml:space="preserve"> reinforced </w:t>
+        <w:t xml:space="preserve"> </w:t>
+      </w:r>
+      <w:r>
+        <w:rPr>
+          <w:highlight w:val="yellow"/>
+        </w:rPr>
+        <w:t>reinforced</w:t>
+      </w:r>
+      <w:r>
+        <w:t xml:space="preserve"> </w:t>
       </w:r>
       <w:r>
         <w:lastRenderedPageBreak/>
-        <w:t>with some pins. Next to the wheel was placed the crosshead, which could be of different sizes and composition, depending on the work to be done. It was inserted into the "</w:t>
+        <w:t xml:space="preserve">with some </w:t>
+      </w:r>
+      <w:r>
+        <w:rPr>
+          <w:highlight w:val="yellow"/>
+        </w:rPr>
+        <w:t>pins</w:t>
+      </w:r>
+      <w:r>
+        <w:t xml:space="preserve">. Next to the </w:t>
+      </w:r>
+      <w:r>
+        <w:rPr>
+          <w:highlight w:val="yellow"/>
+        </w:rPr>
+        <w:t>wheel</w:t>
+      </w:r>
+      <w:r>
+        <w:t xml:space="preserve"> was placed the </w:t>
+      </w:r>
+      <w:r>
+        <w:rPr>
+          <w:highlight w:val="yellow"/>
+        </w:rPr>
+        <w:t>crosshead</w:t>
+      </w:r>
+      <w:r>
+        <w:t xml:space="preserve">, which could be of different sizes and </w:t>
+      </w:r>
+      <w:r>
+        <w:rPr>
+          <w:highlight w:val="yellow"/>
+        </w:rPr>
+        <w:t>composition</w:t>
+      </w:r>
+      <w:r>
+        <w:t>, depending on the work to be done. It was inserted into the "</w:t>
       </w:r>
       <w:proofErr w:type="spellStart"/>
       <w:r>
+        <w:rPr>
+          <w:highlight w:val="yellow"/>
+        </w:rPr>
         <w:t>falcadero</w:t>
       </w:r>
       <w:proofErr w:type="spellEnd"/>
       <w:r>
-        <w:t>", or hole in the ground, reinforced with wedges, to facilitate a quick change. The tension of the crosshead towards the opposite side of the wheel was done with the rope called "</w:t>
+        <w:t xml:space="preserve">", or </w:t>
+      </w:r>
+      <w:r>
+        <w:rPr>
+          <w:highlight w:val="yellow"/>
+        </w:rPr>
+        <w:t>hole in the ground</w:t>
+      </w:r>
+      <w:r>
+        <w:t xml:space="preserve">, reinforced with </w:t>
+      </w:r>
+      <w:r>
+        <w:rPr>
+          <w:highlight w:val="yellow"/>
+        </w:rPr>
+        <w:t>wedges</w:t>
+      </w:r>
+      <w:r>
+        <w:t xml:space="preserve">, to facilitate a quick change. The </w:t>
+      </w:r>
+      <w:r>
+        <w:rPr>
+          <w:highlight w:val="yellow"/>
+        </w:rPr>
+        <w:t>tension</w:t>
+      </w:r>
+      <w:r>
+        <w:t xml:space="preserve"> of the crosshead towards the opposite side of the wheel was done with the rope called "</w:t>
       </w:r>
       <w:proofErr w:type="spellStart"/>
       <w:r>
+        <w:rPr>
+          <w:highlight w:val="yellow"/>
+        </w:rPr>
         <w:t>garrotera</w:t>
       </w:r>
       <w:proofErr w:type="spellEnd"/>
       <w:r>
-        <w:t xml:space="preserve">", and towards the rear, with the so-called "rear". The crossheads, depending on their function, had a certain number and size of carriages, topped at the end by a wire or list, which allowed the threads or cords to be hooked. Next to the crosshead, the wooden stake was used to tie the work already prepared. The rakes, separated from each other at </w:t>
+        <w:t>", and towards the rear, with the so-called "</w:t>
+      </w:r>
+      <w:r>
+        <w:rPr>
+          <w:highlight w:val="yellow"/>
+        </w:rPr>
+        <w:t>rear</w:t>
+      </w:r>
+      <w:r>
+        <w:t xml:space="preserve">". The crossheads, depending on their function, had a certain number and size of carriages, topped at the end by a wire or list, which allowed the threads or cords to be hooked. Next to the crosshead, the wooden stake was used to tie the work already prepared. The rakes, separated from each other at </w:t>
       </w:r>
       <w:proofErr w:type="gramStart"/>
       <w:r>
@@ -1216,10 +1495,7 @@
         <w:t xml:space="preserve"> </w:t>
       </w:r>
       <w:r>
-        <w:t xml:space="preserve">[hemp </w:t>
-      </w:r>
-      <w:r>
-        <w:t>rope](http://www.govontology.com/EM/rope-making/EM_00003)</w:t>
+        <w:t>[hemp rope](http://www.govontology.com/EM/rope-making/EM_00003)</w:t>
       </w:r>
     </w:p>
   </w:endnote>
@@ -1257,10 +1533,7 @@
         <w:t xml:space="preserve"> </w:t>
       </w:r>
       <w:r>
-        <w:t xml:space="preserve">[annual </w:t>
-      </w:r>
-      <w:r>
-        <w:t>plant](http://www.govontology.com/EM/rope-making/EM_00010)</w:t>
+        <w:t>[annual plant](http://www.govontology.com/EM/rope-making/EM_00010)</w:t>
       </w:r>
     </w:p>
   </w:endnote>
@@ -1279,10 +1552,7 @@
         <w:t xml:space="preserve"> </w:t>
       </w:r>
       <w:r>
-        <w:t xml:space="preserve">[temperate </w:t>
-      </w:r>
-      <w:r>
-        <w:t>land](http://www.govontology.com/EM/rope-making/EM_00018)</w:t>
+        <w:t>[temperate land](http://www.govontology.com/EM/rope-making/EM_00018)</w:t>
       </w:r>
     </w:p>
   </w:endnote>
@@ -1304,13 +1574,7 @@
         <w:rPr>
           <w:lang w:val="fr-CA"/>
         </w:rPr>
-        <w:t xml:space="preserve"> [</w:t>
-      </w:r>
-      <w:r>
-        <w:rPr>
-          <w:lang w:val="fr-CA"/>
-        </w:rPr>
-        <w:t>humid land](http://www.govontology.com/EM/rope-making/EM_00019)</w:t>
+        <w:t xml:space="preserve"> [humid land](http://www.govontology.com/EM/rope-making/EM_00019)</w:t>
       </w:r>
     </w:p>
   </w:endnote>
@@ -1332,13 +1596,7 @@
         <w:rPr>
           <w:lang w:val="fr-CA"/>
         </w:rPr>
-        <w:t xml:space="preserve"> [</w:t>
-      </w:r>
-      <w:r>
-        <w:rPr>
-          <w:lang w:val="fr-CA"/>
-        </w:rPr>
-        <w:t>fiber](http://www.govontology.com/EM/rope-making/EM_00006)</w:t>
+        <w:t xml:space="preserve"> [fiber](http://www.govontology.com/EM/rope-making/EM_00006)</w:t>
       </w:r>
     </w:p>
   </w:endnote>
@@ -1360,13 +1618,7 @@
         <w:rPr>
           <w:lang w:val="fr-CA"/>
         </w:rPr>
-        <w:t xml:space="preserve"> [</w:t>
-      </w:r>
-      <w:r>
-        <w:rPr>
-          <w:lang w:val="fr-CA"/>
-        </w:rPr>
-        <w:t>plot](http://www.govontology.com/EM/rope-making/EM_00012)</w:t>
+        <w:t xml:space="preserve"> [plot](http://www.govontology.com/EM/rope-making/EM_00012)</w:t>
       </w:r>
     </w:p>
   </w:endnote>
@@ -1388,13 +1640,7 @@
         <w:rPr>
           <w:lang w:val="fr-CA"/>
         </w:rPr>
-        <w:t xml:space="preserve"> [</w:t>
-      </w:r>
-      <w:r>
-        <w:rPr>
-          <w:lang w:val="fr-CA"/>
-        </w:rPr>
-        <w:t>garden](http://www.govontology.com/EM/rope-making/EM_00020)</w:t>
+        <w:t xml:space="preserve"> [garden](http://www.govontology.com/EM/rope-making/EM_00020)</w:t>
       </w:r>
     </w:p>
   </w:endnote>
@@ -1416,13 +1662,7 @@
         <w:rPr>
           <w:lang w:val="fr-CA"/>
         </w:rPr>
-        <w:t xml:space="preserve"> [</w:t>
-      </w:r>
-      <w:r>
-        <w:rPr>
-          <w:lang w:val="fr-CA"/>
-        </w:rPr>
-        <w:t>stem](http://www.govontology.com/EM/rope-making/EM_00023)</w:t>
+        <w:t xml:space="preserve"> [stem](http://www.govontology.com/EM/rope-making/EM_00023)</w:t>
       </w:r>
     </w:p>
   </w:endnote>
@@ -1444,13 +1684,7 @@
         <w:rPr>
           <w:lang w:val="fr-CA"/>
         </w:rPr>
-        <w:t xml:space="preserve"> [</w:t>
-      </w:r>
-      <w:r>
-        <w:rPr>
-          <w:lang w:val="fr-CA"/>
-        </w:rPr>
-        <w:t>bundle](http://www.govontology.com/EM/rope-making/EM_00025)</w:t>
+        <w:t xml:space="preserve"> [bundle](http://www.govontology.com/EM/rope-making/EM_00025)</w:t>
       </w:r>
     </w:p>
   </w:endnote>
@@ -1472,13 +1706,7 @@
         <w:rPr>
           <w:lang w:val="fr-CA"/>
         </w:rPr>
-        <w:t xml:space="preserve"> [</w:t>
-      </w:r>
-      <w:r>
-        <w:rPr>
-          <w:lang w:val="fr-CA"/>
-        </w:rPr>
-        <w:t>braid](http://www.govontology.com/EM/rope-making/EM_00026)</w:t>
+        <w:t xml:space="preserve"> [braid](http://www.govontology.com/EM/rope-making/EM_00026)</w:t>
       </w:r>
     </w:p>
   </w:endnote>
@@ -1497,10 +1725,7 @@
         <w:t xml:space="preserve"> </w:t>
       </w:r>
       <w:r>
-        <w:t xml:space="preserve">[solar </w:t>
-      </w:r>
-      <w:r>
-        <w:t>radiation](http://www.govontology.com/EM/rope-making/EM_00030)</w:t>
+        <w:t>[solar radiation](http://www.govontology.com/EM/rope-making/EM_00030)</w:t>
       </w:r>
     </w:p>
   </w:endnote>
@@ -1519,10 +1744,7 @@
         <w:t xml:space="preserve"> </w:t>
       </w:r>
       <w:r>
-        <w:t xml:space="preserve">[dry </w:t>
-      </w:r>
-      <w:r>
-        <w:t>seed](http://www.govontology.com/EM/rope-making/EM_00033)</w:t>
+        <w:t>[dry seed](http://www.govontology.com/EM/rope-making/EM_00033)</w:t>
       </w:r>
     </w:p>
   </w:endnote>
@@ -1617,10 +1839,7 @@
         <w:t xml:space="preserve"> </w:t>
       </w:r>
       <w:r>
-        <w:t xml:space="preserve">[dry </w:t>
-      </w:r>
-      <w:r>
-        <w:t>stem](http://www.govontology.com/EM/rope-making/EM_00038)</w:t>
+        <w:t>[dry stem](http://www.govontology.com/EM/rope-making/EM_00038)</w:t>
       </w:r>
     </w:p>
   </w:endnote>
@@ -1658,10 +1877,7 @@
         <w:t xml:space="preserve"> </w:t>
       </w:r>
       <w:r>
-        <w:t>[</w:t>
-      </w:r>
-      <w:r>
-        <w:t>pondbed](http://www.govontology.com/EM/rope-making/EM_00040)</w:t>
+        <w:t>[pondbed](http://www.govontology.com/EM/rope-making/EM_00040)</w:t>
       </w:r>
     </w:p>
   </w:endnote>
@@ -1680,10 +1896,7 @@
         <w:t xml:space="preserve"> </w:t>
       </w:r>
       <w:r>
-        <w:t xml:space="preserve">[running </w:t>
-      </w:r>
-      <w:r>
-        <w:t>water](http://www.govontology.com/EM/rope-making/EM_00042)</w:t>
+        <w:t>[running water](http://www.govontology.com/EM/rope-making/EM_00042)</w:t>
       </w:r>
     </w:p>
   </w:endnote>
@@ -1702,10 +1915,7 @@
         <w:t xml:space="preserve"> </w:t>
       </w:r>
       <w:r>
-        <w:t xml:space="preserve">[sun </w:t>
-      </w:r>
-      <w:r>
-        <w:t>dry](http://www.govontology.com/EM/rope-making/EM_00044)</w:t>
+        <w:t>[sun dry](http://www.govontology.com/EM/rope-making/EM_00044)</w:t>
       </w:r>
     </w:p>
   </w:endnote>
@@ -1724,10 +1934,7 @@
         <w:t xml:space="preserve"> </w:t>
       </w:r>
       <w:r>
-        <w:t xml:space="preserve">[rotting </w:t>
-      </w:r>
-      <w:r>
-        <w:t>stem](http://www.govontology.com/EM/rope-making/EM_00045)</w:t>
+        <w:t>[rotting stem](http://www.govontology.com/EM/rope-making/EM_00045)</w:t>
       </w:r>
     </w:p>
   </w:endnote>
@@ -1765,10 +1972,7 @@
         <w:t xml:space="preserve"> </w:t>
       </w:r>
       <w:r>
-        <w:t>[</w:t>
-      </w:r>
-      <w:r>
-        <w:t>cascadera](http://www.govontology.com/EM/rope-making/EM_00049)</w:t>
+        <w:t>[cascadera](http://www.govontology.com/EM/rope-making/EM_00049)</w:t>
       </w:r>
     </w:p>
   </w:endnote>
@@ -1853,10 +2057,7 @@
         <w:t xml:space="preserve"> </w:t>
       </w:r>
       <w:r>
-        <w:t>[</w:t>
-      </w:r>
-      <w:r>
-        <w:t>swording](http://www.govontology.com/EM/rope-making/EM_00054)</w:t>
+        <w:t>[swording](http://www.govontology.com/EM/rope-making/EM_00054)</w:t>
       </w:r>
     </w:p>
   </w:endnote>

</xml_diff>

<commit_message>
Update & add terms
Added terms:
- hill
- bundle
- kilo
- straw bale
- raw
- raw material

updated:
- straw
- water
- spoil
- strand
</commit_message>
<xml_diff>
--- a/rope-making.docx
+++ b/rope-making.docx
@@ -576,6 +576,12 @@
         <w:t>chair</w:t>
       </w:r>
       <w:r>
+        <w:rPr>
+          <w:rStyle w:val="EndnoteReference"/>
+        </w:rPr>
+        <w:endnoteReference w:id="33"/>
+      </w:r>
+      <w:r>
         <w:t xml:space="preserve"> or against the </w:t>
       </w:r>
       <w:r>
@@ -585,6 +591,12 @@
         <w:t>grass</w:t>
       </w:r>
       <w:r>
+        <w:rPr>
+          <w:rStyle w:val="EndnoteReference"/>
+        </w:rPr>
+        <w:endnoteReference w:id="34"/>
+      </w:r>
+      <w:r>
         <w:t xml:space="preserve">. </w:t>
       </w:r>
     </w:p>
@@ -604,6 +616,12 @@
         <w:t>combing</w:t>
       </w:r>
       <w:r>
+        <w:rPr>
+          <w:rStyle w:val="EndnoteReference"/>
+        </w:rPr>
+        <w:endnoteReference w:id="35"/>
+      </w:r>
+      <w:r>
         <w:t xml:space="preserve">, when it came to obtaining </w:t>
       </w:r>
       <w:r>
@@ -613,6 +631,12 @@
         <w:t>thread</w:t>
       </w:r>
       <w:r>
+        <w:rPr>
+          <w:rStyle w:val="EndnoteReference"/>
+        </w:rPr>
+        <w:endnoteReference w:id="36"/>
+      </w:r>
+      <w:r>
         <w:t xml:space="preserve"> for making fine </w:t>
       </w:r>
       <w:r>
@@ -622,6 +646,12 @@
         <w:t>garments</w:t>
       </w:r>
       <w:r>
+        <w:rPr>
+          <w:rStyle w:val="EndnoteReference"/>
+        </w:rPr>
+        <w:endnoteReference w:id="37"/>
+      </w:r>
+      <w:r>
         <w:t xml:space="preserve"> such as </w:t>
       </w:r>
       <w:r>
@@ -631,6 +661,12 @@
         <w:t>towels</w:t>
       </w:r>
       <w:r>
+        <w:rPr>
+          <w:rStyle w:val="EndnoteReference"/>
+        </w:rPr>
+        <w:endnoteReference w:id="38"/>
+      </w:r>
+      <w:r>
         <w:t xml:space="preserve">, </w:t>
       </w:r>
       <w:r>
@@ -640,6 +676,12 @@
         <w:t>sheets</w:t>
       </w:r>
       <w:r>
+        <w:rPr>
+          <w:rStyle w:val="EndnoteReference"/>
+        </w:rPr>
+        <w:endnoteReference w:id="39"/>
+      </w:r>
+      <w:r>
         <w:t xml:space="preserve">, </w:t>
       </w:r>
       <w:r>
@@ -649,6 +691,12 @@
         <w:t>shirts</w:t>
       </w:r>
       <w:r>
+        <w:rPr>
+          <w:rStyle w:val="EndnoteReference"/>
+        </w:rPr>
+        <w:endnoteReference w:id="40"/>
+      </w:r>
+      <w:r>
         <w:t xml:space="preserve">... </w:t>
       </w:r>
     </w:p>
@@ -663,6 +711,12 @@
         <w:t>skeins</w:t>
       </w:r>
       <w:r>
+        <w:rPr>
+          <w:rStyle w:val="EndnoteReference"/>
+        </w:rPr>
+        <w:endnoteReference w:id="41"/>
+      </w:r>
+      <w:r>
         <w:t xml:space="preserve"> called "</w:t>
       </w:r>
       <w:r>
@@ -698,6 +752,12 @@
         <w:t>home</w:t>
       </w:r>
       <w:r>
+        <w:rPr>
+          <w:rStyle w:val="EndnoteReference"/>
+        </w:rPr>
+        <w:endnoteReference w:id="42"/>
+      </w:r>
+      <w:r>
         <w:t xml:space="preserve">, or for other purposes. uses. Hemp was one of the </w:t>
       </w:r>
       <w:r>
@@ -707,6 +767,12 @@
         <w:t>plant fibers</w:t>
       </w:r>
       <w:r>
+        <w:rPr>
+          <w:rStyle w:val="EndnoteReference"/>
+        </w:rPr>
+        <w:endnoteReference w:id="43"/>
+      </w:r>
+      <w:r>
         <w:t xml:space="preserve"> most used by rope makers. It was normally acquired in the region of </w:t>
       </w:r>
       <w:r>
@@ -716,6 +782,12 @@
         <w:t>Murcia</w:t>
       </w:r>
       <w:r>
+        <w:rPr>
+          <w:rStyle w:val="EndnoteReference"/>
+        </w:rPr>
+        <w:endnoteReference w:id="44"/>
+      </w:r>
+      <w:r>
         <w:t xml:space="preserve">, in the shape of </w:t>
       </w:r>
       <w:r>
@@ -725,6 +797,12 @@
         <w:t>hills</w:t>
       </w:r>
       <w:r>
+        <w:rPr>
+          <w:rStyle w:val="EndnoteReference"/>
+        </w:rPr>
+        <w:endnoteReference w:id="45"/>
+      </w:r>
+      <w:r>
         <w:t xml:space="preserve">, in </w:t>
       </w:r>
       <w:r>
@@ -734,6 +812,12 @@
         <w:t>bundles</w:t>
       </w:r>
       <w:r>
+        <w:rPr>
+          <w:rStyle w:val="EndnoteReference"/>
+        </w:rPr>
+        <w:endnoteReference w:id="46"/>
+      </w:r>
+      <w:r>
         <w:t xml:space="preserve"> of one hundred </w:t>
       </w:r>
       <w:r>
@@ -741,6 +825,12 @@
           <w:highlight w:val="yellow"/>
         </w:rPr>
         <w:t>kilos</w:t>
+      </w:r>
+      <w:r>
+        <w:rPr>
+          <w:rStyle w:val="EndnoteReference"/>
+        </w:rPr>
+        <w:endnoteReference w:id="47"/>
       </w:r>
       <w:r>
         <w:t xml:space="preserve"> </w:t>
@@ -1266,15 +1356,195 @@
         <w:t>rear</w:t>
       </w:r>
       <w:r>
-        <w:t xml:space="preserve">". The crossheads, depending on their function, had a certain number and size of carriages, topped at the end by a wire or list, which allowed the threads or cords to be hooked. Next to the crosshead, the wooden stake was used to tie the work already prepared. The rakes, separated from each other at </w:t>
+        <w:t xml:space="preserve">". The crossheads, depending on their function, had a certain number and size of </w:t>
+      </w:r>
+      <w:r>
+        <w:rPr>
+          <w:highlight w:val="yellow"/>
+        </w:rPr>
+        <w:t>carriages</w:t>
+      </w:r>
+      <w:r>
+        <w:t xml:space="preserve">, topped at the end by a </w:t>
+      </w:r>
+      <w:r>
+        <w:rPr>
+          <w:highlight w:val="yellow"/>
+        </w:rPr>
+        <w:t>wire</w:t>
+      </w:r>
+      <w:r>
+        <w:t xml:space="preserve"> or </w:t>
+      </w:r>
+      <w:r>
+        <w:rPr>
+          <w:highlight w:val="yellow"/>
+        </w:rPr>
+        <w:t>list</w:t>
+      </w:r>
+      <w:r>
+        <w:t xml:space="preserve">, which allowed the threads or </w:t>
+      </w:r>
+      <w:r>
+        <w:rPr>
+          <w:highlight w:val="yellow"/>
+        </w:rPr>
+        <w:t>cords</w:t>
+      </w:r>
+      <w:r>
+        <w:t xml:space="preserve"> to be </w:t>
+      </w:r>
+      <w:r>
+        <w:rPr>
+          <w:highlight w:val="yellow"/>
+        </w:rPr>
+        <w:t>hooked</w:t>
+      </w:r>
+      <w:r>
+        <w:t xml:space="preserve">. Next to the crosshead, the </w:t>
+      </w:r>
+      <w:r>
+        <w:rPr>
+          <w:highlight w:val="yellow"/>
+        </w:rPr>
+        <w:t>wooden stake</w:t>
+      </w:r>
+      <w:r>
+        <w:t xml:space="preserve"> was used to </w:t>
+      </w:r>
+      <w:r>
+        <w:rPr>
+          <w:highlight w:val="yellow"/>
+        </w:rPr>
+        <w:t>tie</w:t>
+      </w:r>
+      <w:r>
+        <w:t xml:space="preserve"> the work already prepared. The </w:t>
+      </w:r>
+      <w:r>
+        <w:rPr>
+          <w:highlight w:val="yellow"/>
+        </w:rPr>
+        <w:t>rakes</w:t>
+      </w:r>
+      <w:r>
+        <w:t xml:space="preserve">, separated from each other at </w:t>
       </w:r>
       <w:proofErr w:type="gramStart"/>
       <w:r>
-        <w:t>a distance of approximately</w:t>
+        <w:t xml:space="preserve">a </w:t>
+      </w:r>
+      <w:r>
+        <w:rPr>
+          <w:highlight w:val="yellow"/>
+        </w:rPr>
+        <w:t>distance</w:t>
+      </w:r>
+      <w:r>
+        <w:t xml:space="preserve"> of approximately</w:t>
       </w:r>
       <w:proofErr w:type="gramEnd"/>
       <w:r>
-        <w:t xml:space="preserve"> twelve meters, prevented the rubbing of the material, already made, on the ground. A rope called a "pulley" transmitted the driving force from the wheel to the crosshead carriages. The manufacture of a rope began with the elaboration of each of the threads that composed it. To do this, the spinning cross was prepared, introducing it into the </w:t>
+        <w:t xml:space="preserve"> twelve </w:t>
+      </w:r>
+      <w:r>
+        <w:rPr>
+          <w:highlight w:val="yellow"/>
+        </w:rPr>
+        <w:t>meters</w:t>
+      </w:r>
+      <w:r>
+        <w:t xml:space="preserve">, </w:t>
+      </w:r>
+      <w:r>
+        <w:rPr>
+          <w:highlight w:val="yellow"/>
+        </w:rPr>
+        <w:t>prevented</w:t>
+      </w:r>
+      <w:r>
+        <w:t xml:space="preserve"> the </w:t>
+      </w:r>
+      <w:r>
+        <w:rPr>
+          <w:highlight w:val="yellow"/>
+        </w:rPr>
+        <w:t>rubbing</w:t>
+      </w:r>
+      <w:r>
+        <w:t xml:space="preserve"> of the </w:t>
+      </w:r>
+      <w:r>
+        <w:rPr>
+          <w:highlight w:val="yellow"/>
+        </w:rPr>
+        <w:t>material</w:t>
+      </w:r>
+      <w:r>
+        <w:t>, already made, on the ground. A rope called a "</w:t>
+      </w:r>
+      <w:r>
+        <w:rPr>
+          <w:highlight w:val="yellow"/>
+        </w:rPr>
+        <w:t>pulley</w:t>
+      </w:r>
+      <w:r>
+        <w:t xml:space="preserve">" </w:t>
+      </w:r>
+      <w:r>
+        <w:rPr>
+          <w:highlight w:val="yellow"/>
+        </w:rPr>
+        <w:t>transmitted</w:t>
+      </w:r>
+      <w:r>
+        <w:t xml:space="preserve"> the </w:t>
+      </w:r>
+      <w:r>
+        <w:rPr>
+          <w:highlight w:val="yellow"/>
+        </w:rPr>
+        <w:t>driving force</w:t>
+      </w:r>
+      <w:r>
+        <w:t xml:space="preserve"> from the wheel to the </w:t>
+      </w:r>
+      <w:r>
+        <w:rPr>
+          <w:highlight w:val="yellow"/>
+        </w:rPr>
+        <w:t>crosshead carriages</w:t>
+      </w:r>
+      <w:r>
+        <w:t xml:space="preserve">. The </w:t>
+      </w:r>
+      <w:r>
+        <w:rPr>
+          <w:highlight w:val="yellow"/>
+        </w:rPr>
+        <w:t>manufacture</w:t>
+      </w:r>
+      <w:r>
+        <w:t xml:space="preserve"> of a rope began with the elaboration of each of the threads that </w:t>
+      </w:r>
+      <w:r>
+        <w:rPr>
+          <w:highlight w:val="yellow"/>
+        </w:rPr>
+        <w:t>composed</w:t>
+      </w:r>
+      <w:r>
+        <w:t xml:space="preserve"> it. To do this, the </w:t>
+      </w:r>
+      <w:r>
+        <w:rPr>
+          <w:highlight w:val="yellow"/>
+        </w:rPr>
+        <w:t>spinning cross</w:t>
+      </w:r>
+      <w:r>
+        <w:t xml:space="preserve"> was prepared, introducing it into the </w:t>
       </w:r>
       <w:proofErr w:type="spellStart"/>
       <w:r>
@@ -1282,7 +1552,133 @@
       </w:r>
       <w:proofErr w:type="spellEnd"/>
       <w:r>
-        <w:t>. HE They placed the rope pulleys on the small diameter carts, and, after tensioning the rear rope, the base flanges were tightened for fixation. "Garrote" was called the act of tightening the garrote rope, leaving the torsional motor system prepared. In the process of making the ropes, at least two people were necessary; while one turned the wheel, the other spun. So that the carriages turned well, and did not pitch while working, they were greased with oil on their axles. The rinsing and preparation of the sisal ropes prevented them, due to their great length, from becoming tangled during spinning, stopping the process. The "way" was a woolen cloth that allowed the ends to be moistened, while preventing continuous rubbing of the hand with the strands. Walking. Hooking the end of a rope to the end of the cart, spinning began with the turn of the wheel. Walking backwards, with a continuous and monotonous movement of his hands, the roper held the thread with one hand, while, with the other, he spliced ​​new ends. With a slight movement of his right hand, he entangled some strands of the "</w:t>
+        <w:t xml:space="preserve">. HE They placed the </w:t>
+      </w:r>
+      <w:r>
+        <w:rPr>
+          <w:highlight w:val="yellow"/>
+        </w:rPr>
+        <w:t>rope pulleys</w:t>
+      </w:r>
+      <w:r>
+        <w:t xml:space="preserve"> on the small </w:t>
+      </w:r>
+      <w:r>
+        <w:rPr>
+          <w:highlight w:val="yellow"/>
+        </w:rPr>
+        <w:t>diameter carts</w:t>
+      </w:r>
+      <w:r>
+        <w:t xml:space="preserve">, and, after </w:t>
+      </w:r>
+      <w:r>
+        <w:rPr>
+          <w:highlight w:val="yellow"/>
+        </w:rPr>
+        <w:t>tensioning</w:t>
+      </w:r>
+      <w:r>
+        <w:t xml:space="preserve"> the </w:t>
+      </w:r>
+      <w:r>
+        <w:rPr>
+          <w:highlight w:val="yellow"/>
+        </w:rPr>
+        <w:t>rear rope</w:t>
+      </w:r>
+      <w:r>
+        <w:t xml:space="preserve">, the </w:t>
+      </w:r>
+      <w:r>
+        <w:rPr>
+          <w:highlight w:val="yellow"/>
+        </w:rPr>
+        <w:t>base flanges</w:t>
+      </w:r>
+      <w:r>
+        <w:t xml:space="preserve"> were </w:t>
+      </w:r>
+      <w:r>
+        <w:rPr>
+          <w:highlight w:val="yellow"/>
+        </w:rPr>
+        <w:t>tightened</w:t>
+      </w:r>
+      <w:r>
+        <w:t xml:space="preserve"> for </w:t>
+      </w:r>
+      <w:r>
+        <w:rPr>
+          <w:highlight w:val="yellow"/>
+        </w:rPr>
+        <w:t>fixation</w:t>
+      </w:r>
+      <w:r>
+        <w:t>. "</w:t>
+      </w:r>
+      <w:r>
+        <w:rPr>
+          <w:highlight w:val="yellow"/>
+        </w:rPr>
+        <w:t>Garrote</w:t>
+      </w:r>
+      <w:r>
+        <w:t xml:space="preserve">" was called the </w:t>
+      </w:r>
+      <w:r>
+        <w:rPr>
+          <w:highlight w:val="yellow"/>
+        </w:rPr>
+        <w:t>act of tightening</w:t>
+      </w:r>
+      <w:r>
+        <w:t xml:space="preserve"> the </w:t>
+      </w:r>
+      <w:r>
+        <w:rPr>
+          <w:highlight w:val="yellow"/>
+        </w:rPr>
+        <w:t>garrote rope</w:t>
+      </w:r>
+      <w:r>
+        <w:t xml:space="preserve">, leaving the </w:t>
+      </w:r>
+      <w:r>
+        <w:rPr>
+          <w:highlight w:val="yellow"/>
+        </w:rPr>
+        <w:t>torsional motor system</w:t>
+      </w:r>
+      <w:r>
+        <w:t xml:space="preserve"> prepared. In the process of making the ropes, at least two people were necessary; while one </w:t>
+      </w:r>
+      <w:r>
+        <w:rPr>
+          <w:highlight w:val="yellow"/>
+        </w:rPr>
+        <w:t>turned</w:t>
+      </w:r>
+      <w:r>
+        <w:t xml:space="preserve"> the wheel, the other </w:t>
+      </w:r>
+      <w:r>
+        <w:rPr>
+          <w:highlight w:val="yellow"/>
+        </w:rPr>
+        <w:t>spun</w:t>
+      </w:r>
+      <w:r>
+        <w:t xml:space="preserve">. So that the </w:t>
+      </w:r>
+      <w:r>
+        <w:rPr>
+          <w:highlight w:val="yellow"/>
+        </w:rPr>
+        <w:t>carriages</w:t>
+      </w:r>
+      <w:r>
+        <w:t xml:space="preserve"> turned well, and did not pitch while working, they were greased with oil on their axles. The rinsing and preparation of the sisal ropes prevented them, due to their great length, from becoming tangled during spinning, stopping the process. The "way" was a woolen cloth that allowed the ends to be moistened, while preventing continuous rubbing of the hand with the strands. Walking. Hooking the end of a rope to the end of the cart, spinning began with the turn of the wheel. Walking backwards, with a continuous and monotonous movement of his hands, the roper held the thread with one hand, while, with the other, he spliced ​​new ends. With a slight movement of his right hand, he entangled some strands of the "</w:t>
       </w:r>
       <w:proofErr w:type="spellStart"/>
       <w:r>
@@ -2096,6 +2492,329 @@
       </w:r>
       <w:r>
         <w:t>[sword](http://www.govontology.com/EM/rope-making/EM_00053)</w:t>
+      </w:r>
+    </w:p>
+  </w:endnote>
+  <w:endnote w:id="33">
+    <w:p>
+      <w:pPr>
+        <w:pStyle w:val="EndnoteText"/>
+        <w:rPr>
+          <w:lang w:val="en-US"/>
+        </w:rPr>
+      </w:pPr>
+      <w:r>
+        <w:rPr>
+          <w:rStyle w:val="EndnoteReference"/>
+        </w:rPr>
+        <w:endnoteRef/>
+      </w:r>
+      <w:r>
+        <w:t xml:space="preserve"> </w:t>
+      </w:r>
+      <w:r>
+        <w:t>[chair](http://www.govontology.com/EM/rope-making/EM_00057)</w:t>
+      </w:r>
+    </w:p>
+  </w:endnote>
+  <w:endnote w:id="34">
+    <w:p>
+      <w:pPr>
+        <w:pStyle w:val="EndnoteText"/>
+        <w:rPr>
+          <w:lang w:val="en-US"/>
+        </w:rPr>
+      </w:pPr>
+      <w:r>
+        <w:rPr>
+          <w:rStyle w:val="EndnoteReference"/>
+        </w:rPr>
+        <w:endnoteRef/>
+      </w:r>
+      <w:r>
+        <w:t xml:space="preserve"> </w:t>
+      </w:r>
+      <w:r>
+        <w:t>[grass](http://www.govontology.com/EM/rope-making/EM_00058)</w:t>
+      </w:r>
+    </w:p>
+  </w:endnote>
+  <w:endnote w:id="35">
+    <w:p>
+      <w:pPr>
+        <w:pStyle w:val="EndnoteText"/>
+        <w:rPr>
+          <w:lang w:val="en-US"/>
+        </w:rPr>
+      </w:pPr>
+      <w:r>
+        <w:rPr>
+          <w:rStyle w:val="EndnoteReference"/>
+        </w:rPr>
+        <w:endnoteRef/>
+      </w:r>
+      <w:r>
+        <w:t xml:space="preserve"> </w:t>
+      </w:r>
+      <w:r>
+        <w:t>[combing](http://www.govontology.com/EM/rope-making/EM_00059)</w:t>
+      </w:r>
+    </w:p>
+  </w:endnote>
+  <w:endnote w:id="36">
+    <w:p>
+      <w:pPr>
+        <w:pStyle w:val="EndnoteText"/>
+        <w:rPr>
+          <w:lang w:val="en-US"/>
+        </w:rPr>
+      </w:pPr>
+      <w:r>
+        <w:rPr>
+          <w:rStyle w:val="EndnoteReference"/>
+        </w:rPr>
+        <w:endnoteRef/>
+      </w:r>
+      <w:r>
+        <w:t xml:space="preserve"> </w:t>
+      </w:r>
+      <w:r>
+        <w:t>[thread](http://www.govontology.com/EM/rope-making/EM_00061)</w:t>
+      </w:r>
+    </w:p>
+  </w:endnote>
+  <w:endnote w:id="37">
+    <w:p>
+      <w:pPr>
+        <w:pStyle w:val="EndnoteText"/>
+        <w:rPr>
+          <w:lang w:val="en-US"/>
+        </w:rPr>
+      </w:pPr>
+      <w:r>
+        <w:rPr>
+          <w:rStyle w:val="EndnoteReference"/>
+        </w:rPr>
+        <w:endnoteRef/>
+      </w:r>
+      <w:r>
+        <w:t xml:space="preserve"> </w:t>
+      </w:r>
+      <w:r>
+        <w:t>[garment](http://www.govontology.com/EM/rope-making/EM_00062)</w:t>
+      </w:r>
+    </w:p>
+  </w:endnote>
+  <w:endnote w:id="38">
+    <w:p>
+      <w:pPr>
+        <w:pStyle w:val="EndnoteText"/>
+        <w:rPr>
+          <w:lang w:val="en-US"/>
+        </w:rPr>
+      </w:pPr>
+      <w:r>
+        <w:rPr>
+          <w:rStyle w:val="EndnoteReference"/>
+        </w:rPr>
+        <w:endnoteRef/>
+      </w:r>
+      <w:r>
+        <w:t xml:space="preserve"> </w:t>
+      </w:r>
+      <w:r>
+        <w:t>[towel](http://www.govontology.com/EM/rope-making/EM_00063)</w:t>
+      </w:r>
+    </w:p>
+  </w:endnote>
+  <w:endnote w:id="39">
+    <w:p>
+      <w:pPr>
+        <w:pStyle w:val="EndnoteText"/>
+        <w:rPr>
+          <w:lang w:val="en-US"/>
+        </w:rPr>
+      </w:pPr>
+      <w:r>
+        <w:rPr>
+          <w:rStyle w:val="EndnoteReference"/>
+        </w:rPr>
+        <w:endnoteRef/>
+      </w:r>
+      <w:r>
+        <w:t xml:space="preserve"> </w:t>
+      </w:r>
+      <w:r>
+        <w:t>[sheet](http://www.govontology.com/EM/rope-making/EM_00064)</w:t>
+      </w:r>
+    </w:p>
+  </w:endnote>
+  <w:endnote w:id="40">
+    <w:p>
+      <w:pPr>
+        <w:pStyle w:val="EndnoteText"/>
+        <w:rPr>
+          <w:lang w:val="en-US"/>
+        </w:rPr>
+      </w:pPr>
+      <w:r>
+        <w:rPr>
+          <w:rStyle w:val="EndnoteReference"/>
+        </w:rPr>
+        <w:endnoteRef/>
+      </w:r>
+      <w:r>
+        <w:t xml:space="preserve"> </w:t>
+      </w:r>
+      <w:r>
+        <w:t>[shirt](http://www.govontology.com/EM/rope-making/EM_00065)</w:t>
+      </w:r>
+    </w:p>
+  </w:endnote>
+  <w:endnote w:id="41">
+    <w:p>
+      <w:pPr>
+        <w:pStyle w:val="EndnoteText"/>
+        <w:rPr>
+          <w:lang w:val="en-US"/>
+        </w:rPr>
+      </w:pPr>
+      <w:r>
+        <w:rPr>
+          <w:rStyle w:val="EndnoteReference"/>
+        </w:rPr>
+        <w:endnoteRef/>
+      </w:r>
+      <w:r>
+        <w:t xml:space="preserve"> </w:t>
+      </w:r>
+      <w:r>
+        <w:t>[skein](http://www.govontology.com/EM/rope-making/EM_00066)</w:t>
+      </w:r>
+    </w:p>
+  </w:endnote>
+  <w:endnote w:id="42">
+    <w:p>
+      <w:pPr>
+        <w:pStyle w:val="EndnoteText"/>
+        <w:rPr>
+          <w:lang w:val="en-US"/>
+        </w:rPr>
+      </w:pPr>
+      <w:r>
+        <w:rPr>
+          <w:rStyle w:val="EndnoteReference"/>
+        </w:rPr>
+        <w:endnoteRef/>
+      </w:r>
+      <w:r>
+        <w:t xml:space="preserve"> </w:t>
+      </w:r>
+      <w:r>
+        <w:t>[home](http://www.govontology.com/EM/rope-making/EM_00067)</w:t>
+      </w:r>
+    </w:p>
+  </w:endnote>
+  <w:endnote w:id="43">
+    <w:p>
+      <w:pPr>
+        <w:pStyle w:val="EndnoteText"/>
+      </w:pPr>
+      <w:r>
+        <w:rPr>
+          <w:rStyle w:val="EndnoteReference"/>
+        </w:rPr>
+        <w:endnoteRef/>
+      </w:r>
+      <w:r>
+        <w:t xml:space="preserve"> </w:t>
+      </w:r>
+      <w:r>
+        <w:t xml:space="preserve">[plant </w:t>
+      </w:r>
+      <w:proofErr w:type="gramStart"/>
+      <w:r>
+        <w:t>fibre](</w:t>
+      </w:r>
+      <w:proofErr w:type="gramEnd"/>
+      <w:r>
+        <w:t>http://www.govontology.com/EM/rope-making/EM_00068)</w:t>
+      </w:r>
+    </w:p>
+  </w:endnote>
+  <w:endnote w:id="44">
+    <w:p>
+      <w:pPr>
+        <w:pStyle w:val="EndnoteText"/>
+      </w:pPr>
+      <w:r>
+        <w:rPr>
+          <w:rStyle w:val="EndnoteReference"/>
+        </w:rPr>
+        <w:endnoteRef/>
+      </w:r>
+      <w:r>
+        <w:t xml:space="preserve"> </w:t>
+      </w:r>
+      <w:r>
+        <w:t>[Murcia](http://www.govontology.com/EM/rope-making/EM_00069)</w:t>
+      </w:r>
+    </w:p>
+  </w:endnote>
+  <w:endnote w:id="45">
+    <w:p>
+      <w:pPr>
+        <w:pStyle w:val="EndnoteText"/>
+      </w:pPr>
+      <w:r>
+        <w:rPr>
+          <w:rStyle w:val="EndnoteReference"/>
+        </w:rPr>
+        <w:endnoteRef/>
+      </w:r>
+      <w:r>
+        <w:t xml:space="preserve"> </w:t>
+      </w:r>
+      <w:r>
+        <w:t>[hill](http://www.govontology.com/EM/rope-making/EM_00070)</w:t>
+      </w:r>
+    </w:p>
+  </w:endnote>
+  <w:endnote w:id="46">
+    <w:p>
+      <w:pPr>
+        <w:pStyle w:val="EndnoteText"/>
+      </w:pPr>
+      <w:r>
+        <w:rPr>
+          <w:rStyle w:val="EndnoteReference"/>
+        </w:rPr>
+        <w:endnoteRef/>
+      </w:r>
+      <w:r>
+        <w:t xml:space="preserve"> </w:t>
+      </w:r>
+      <w:r>
+        <w:t>[bundle](http://www.govontology.com/EM/rope-making/EM_00071)</w:t>
+      </w:r>
+    </w:p>
+  </w:endnote>
+  <w:endnote w:id="47">
+    <w:p>
+      <w:pPr>
+        <w:pStyle w:val="EndnoteText"/>
+      </w:pPr>
+      <w:r>
+        <w:rPr>
+          <w:rStyle w:val="EndnoteReference"/>
+        </w:rPr>
+        <w:endnoteRef/>
+      </w:r>
+      <w:r>
+        <w:t xml:space="preserve"> </w:t>
+      </w:r>
+      <w:r>
+        <w:t>[kilo](http://www.govontology.com/EM/rope-making/EM_00072)</w:t>
       </w:r>
     </w:p>
   </w:endnote>

</xml_diff>